<commit_message>
Arquivo TAP final para apresentação de requisitos
</commit_message>
<xml_diff>
--- a/TAPProjetoAndroid.docx
+++ b/TAPProjetoAndroid.docx
@@ -8,6 +8,8 @@
         <w:widowControl w:val="0"/>
         <w:spacing w:line="276" w:lineRule="auto"/>
       </w:pPr>
+      <w:bookmarkStart w:id="0" w:name="_GoBack"/>
+      <w:bookmarkEnd w:id="0"/>
     </w:p>
     <w:tbl>
       <w:tblPr>
@@ -179,7 +181,23 @@
               <w:spacing w:line="276" w:lineRule="auto"/>
             </w:pPr>
             <w:r>
-              <w:t>Emerson Borges, Jhonata Candido, Vanderlan Carlos, Yuri Clark</w:t>
+              <w:t xml:space="preserve">Emerson Borges, </w:t>
+            </w:r>
+            <w:proofErr w:type="spellStart"/>
+            <w:r>
+              <w:t>Jhonata</w:t>
+            </w:r>
+            <w:proofErr w:type="spellEnd"/>
+            <w:r>
+              <w:t xml:space="preserve"> Candido, </w:t>
+            </w:r>
+            <w:proofErr w:type="spellStart"/>
+            <w:r>
+              <w:t>Vanderlan</w:t>
+            </w:r>
+            <w:proofErr w:type="spellEnd"/>
+            <w:r>
+              <w:t xml:space="preserve"> Carlos, Yuri Clark</w:t>
             </w:r>
           </w:p>
         </w:tc>
@@ -253,8 +271,8 @@
       <w:pPr>
         <w:pStyle w:val="Ttulo1"/>
       </w:pPr>
-      <w:bookmarkStart w:id="0" w:name="h.83ao9nhxt5j4" w:colFirst="0" w:colLast="0"/>
-      <w:bookmarkEnd w:id="0"/>
+      <w:bookmarkStart w:id="1" w:name="h.83ao9nhxt5j4" w:colFirst="0" w:colLast="0"/>
+      <w:bookmarkEnd w:id="1"/>
       <w:r>
         <w:t>Stakeholders</w:t>
       </w:r>
@@ -276,8 +294,13 @@
         <w:jc w:val="both"/>
       </w:pPr>
       <w:r>
-        <w:t>Avaliador: Daniel Abella</w:t>
-      </w:r>
+        <w:t xml:space="preserve">Avaliador: Daniel </w:t>
+      </w:r>
+      <w:proofErr w:type="spellStart"/>
+      <w:r>
+        <w:t>Abella</w:t>
+      </w:r>
+      <w:proofErr w:type="spellEnd"/>
     </w:p>
     <w:p>
       <w:pPr>
@@ -287,7 +310,23 @@
         <w:t xml:space="preserve">Desenvolvedores: </w:t>
       </w:r>
       <w:r>
-        <w:t>Emerson Borges, Jhonata Candido, Vanderlan Carlos, Yuri Clark</w:t>
+        <w:t xml:space="preserve">Emerson Borges, </w:t>
+      </w:r>
+      <w:proofErr w:type="spellStart"/>
+      <w:r>
+        <w:t>Jhonata</w:t>
+      </w:r>
+      <w:proofErr w:type="spellEnd"/>
+      <w:r>
+        <w:t xml:space="preserve"> Candido, </w:t>
+      </w:r>
+      <w:proofErr w:type="spellStart"/>
+      <w:r>
+        <w:t>Vanderlan</w:t>
+      </w:r>
+      <w:proofErr w:type="spellEnd"/>
+      <w:r>
+        <w:t xml:space="preserve"> Carlos, Yuri Clark</w:t>
       </w:r>
     </w:p>
     <w:p>
@@ -358,8 +397,13 @@
           <w:numId w:val="2"/>
         </w:numPr>
       </w:pPr>
-      <w:r>
-        <w:t>Login;</w:t>
+      <w:proofErr w:type="spellStart"/>
+      <w:r>
+        <w:t>Login</w:t>
+      </w:r>
+      <w:proofErr w:type="spellEnd"/>
+      <w:r>
+        <w:t>;</w:t>
       </w:r>
     </w:p>
     <w:p>
@@ -755,8 +799,6 @@
       <w:r>
         <w:t>E-mail</w:t>
       </w:r>
-      <w:bookmarkStart w:id="1" w:name="_GoBack"/>
-      <w:bookmarkEnd w:id="1"/>
     </w:p>
     <w:p/>
     <w:sectPr>
@@ -1013,8 +1055,16 @@
             <w:rPr>
               <w:rFonts w:ascii="Calibri" w:eastAsia="Calibri" w:hAnsi="Calibri" w:cs="Calibri"/>
             </w:rPr>
-            <w:t>Laboratório de Sistemas de Informação</w:t>
+            <w:t xml:space="preserve">Desenvolvimento </w:t>
           </w:r>
+          <w:proofErr w:type="spellStart"/>
+          <w:r>
+            <w:rPr>
+              <w:rFonts w:ascii="Calibri" w:eastAsia="Calibri" w:hAnsi="Calibri" w:cs="Calibri"/>
+            </w:rPr>
+            <w:t>Android</w:t>
+          </w:r>
+          <w:proofErr w:type="spellEnd"/>
         </w:p>
       </w:tc>
     </w:tr>
@@ -1036,13 +1086,23 @@
             </w:tabs>
             <w:spacing w:before="708" w:after="0"/>
           </w:pPr>
+          <w:proofErr w:type="spellStart"/>
           <w:r>
             <w:rPr>
               <w:rFonts w:ascii="Calibri" w:eastAsia="Calibri" w:hAnsi="Calibri" w:cs="Calibri"/>
               <w:sz w:val="22"/>
               <w:szCs w:val="22"/>
             </w:rPr>
-            <w:t>FaciVagas – Sistema de vagas e currículos</w:t>
+            <w:t>FaciVagas</w:t>
+          </w:r>
+          <w:proofErr w:type="spellEnd"/>
+          <w:r>
+            <w:rPr>
+              <w:rFonts w:ascii="Calibri" w:eastAsia="Calibri" w:hAnsi="Calibri" w:cs="Calibri"/>
+              <w:sz w:val="22"/>
+              <w:szCs w:val="22"/>
+            </w:rPr>
+            <w:t xml:space="preserve"> – Sistema de vagas e currículos</w:t>
           </w:r>
         </w:p>
       </w:tc>

</xml_diff>